<commit_message>
Planos do modelo de tarefas
</commit_message>
<xml_diff>
--- a/modelo-tarefas/pt-criar_plano.docx
+++ b/modelo-tarefas/pt-criar_plano.docx
@@ -9,37 +9,12 @@
           <w:szCs w:val="36"/>
         </w:rPr>
       </w:pPr>
-      <w:proofErr w:type="spellStart"/>
       <w:r>
         <w:rPr>
           <w:sz w:val="36"/>
           <w:szCs w:val="36"/>
         </w:rPr>
-        <w:t>Personal</w:t>
-      </w:r>
-      <w:proofErr w:type="spellEnd"/>
-      <w:r>
-        <w:rPr>
-          <w:sz w:val="36"/>
-          <w:szCs w:val="36"/>
-        </w:rPr>
-        <w:t xml:space="preserve"> </w:t>
-      </w:r>
-      <w:proofErr w:type="spellStart"/>
-      <w:r>
-        <w:rPr>
-          <w:sz w:val="36"/>
-          <w:szCs w:val="36"/>
-        </w:rPr>
-        <w:t>Trainer</w:t>
-      </w:r>
-      <w:proofErr w:type="spellEnd"/>
-      <w:r>
-        <w:rPr>
-          <w:sz w:val="36"/>
-          <w:szCs w:val="36"/>
-        </w:rPr>
-        <w:t xml:space="preserve"> - </w:t>
+        <w:t xml:space="preserve">Personal Trainer - </w:t>
       </w:r>
       <w:r>
         <w:rPr>
@@ -85,7 +60,7 @@
         </w:rPr>
         <w:drawing>
           <wp:inline distT="0" distB="0" distL="0" distR="0">
-            <wp:extent cx="12600940" cy="4715952"/>
+            <wp:extent cx="12600940" cy="3637349"/>
             <wp:effectExtent l="0" t="0" r="10160" b="0"/>
             <wp:docPr id="1" name="Diagrama 1"/>
             <wp:cNvGraphicFramePr/>
@@ -101,8 +76,6 @@
     <w:p>
       <w:pPr>
         <w:rPr>
-          <w:b/>
-          <w:bCs/>
           <w:sz w:val="28"/>
           <w:szCs w:val="28"/>
         </w:rPr>
@@ -116,12 +89,36 @@
         </w:rPr>
         <w:t>Plano 0:</w:t>
       </w:r>
+      <w:r>
+        <w:rPr>
+          <w:b/>
+          <w:bCs/>
+          <w:sz w:val="28"/>
+          <w:szCs w:val="28"/>
+        </w:rPr>
+        <w:t xml:space="preserve"> </w:t>
+      </w:r>
+      <w:r>
+        <w:rPr>
+          <w:sz w:val="28"/>
+          <w:szCs w:val="28"/>
+        </w:rPr>
+        <w:t>Fazer 1, 2 e 3 por esta ordem, o 4 é opcional, de seguida faz o 5 ou o 6 e 7.</w:t>
+      </w:r>
     </w:p>
     <w:p>
       <w:pPr>
         <w:rPr>
           <w:b/>
           <w:bCs/>
+          <w:sz w:val="28"/>
+          <w:szCs w:val="28"/>
+        </w:rPr>
+      </w:pPr>
+    </w:p>
+    <w:p>
+      <w:pPr>
+        <w:rPr>
           <w:sz w:val="28"/>
           <w:szCs w:val="28"/>
         </w:rPr>
@@ -135,12 +132,36 @@
         </w:rPr>
         <w:t>Plano 3:</w:t>
       </w:r>
+      <w:r>
+        <w:rPr>
+          <w:b/>
+          <w:bCs/>
+          <w:sz w:val="28"/>
+          <w:szCs w:val="28"/>
+        </w:rPr>
+        <w:t xml:space="preserve"> </w:t>
+      </w:r>
+      <w:r>
+        <w:rPr>
+          <w:sz w:val="28"/>
+          <w:szCs w:val="28"/>
+        </w:rPr>
+        <w:t>Fazer 3.1 e 3.2 por esta ordem.</w:t>
+      </w:r>
     </w:p>
     <w:p>
       <w:pPr>
         <w:rPr>
           <w:b/>
           <w:bCs/>
+          <w:sz w:val="28"/>
+          <w:szCs w:val="28"/>
+        </w:rPr>
+      </w:pPr>
+    </w:p>
+    <w:p>
+      <w:pPr>
+        <w:rPr>
           <w:sz w:val="28"/>
           <w:szCs w:val="28"/>
         </w:rPr>
@@ -154,12 +175,36 @@
         </w:rPr>
         <w:t>Plano 5:</w:t>
       </w:r>
+      <w:r>
+        <w:rPr>
+          <w:b/>
+          <w:bCs/>
+          <w:sz w:val="28"/>
+          <w:szCs w:val="28"/>
+        </w:rPr>
+        <w:t xml:space="preserve"> </w:t>
+      </w:r>
+      <w:r>
+        <w:rPr>
+          <w:sz w:val="28"/>
+          <w:szCs w:val="28"/>
+        </w:rPr>
+        <w:t>Fazer 5.1 e 5.2 por esta ordem.</w:t>
+      </w:r>
     </w:p>
     <w:p>
       <w:pPr>
         <w:rPr>
           <w:b/>
           <w:bCs/>
+          <w:sz w:val="28"/>
+          <w:szCs w:val="28"/>
+        </w:rPr>
+      </w:pPr>
+    </w:p>
+    <w:p>
+      <w:pPr>
+        <w:rPr>
           <w:sz w:val="28"/>
           <w:szCs w:val="28"/>
         </w:rPr>
@@ -173,12 +218,36 @@
         </w:rPr>
         <w:t>Plano 7:</w:t>
       </w:r>
+      <w:r>
+        <w:rPr>
+          <w:b/>
+          <w:bCs/>
+          <w:sz w:val="28"/>
+          <w:szCs w:val="28"/>
+        </w:rPr>
+        <w:t xml:space="preserve"> </w:t>
+      </w:r>
+      <w:r>
+        <w:rPr>
+          <w:sz w:val="28"/>
+          <w:szCs w:val="28"/>
+        </w:rPr>
+        <w:t>Fazer 7.1 e 7.2 por esta ordem, depois repetir 7.3 entre 1 vez e o número máximo de dias disponibilizado pelo cliente, de seguida o 7.4.</w:t>
+      </w:r>
     </w:p>
     <w:p>
       <w:pPr>
         <w:rPr>
           <w:b/>
           <w:bCs/>
+          <w:sz w:val="28"/>
+          <w:szCs w:val="28"/>
+        </w:rPr>
+      </w:pPr>
+    </w:p>
+    <w:p>
+      <w:pPr>
+        <w:rPr>
           <w:sz w:val="28"/>
           <w:szCs w:val="28"/>
         </w:rPr>
@@ -192,12 +261,36 @@
         </w:rPr>
         <w:t>Plano 7.3:</w:t>
       </w:r>
+      <w:r>
+        <w:rPr>
+          <w:b/>
+          <w:bCs/>
+          <w:sz w:val="28"/>
+          <w:szCs w:val="28"/>
+        </w:rPr>
+        <w:t xml:space="preserve"> </w:t>
+      </w:r>
+      <w:r>
+        <w:rPr>
+          <w:sz w:val="28"/>
+          <w:szCs w:val="28"/>
+        </w:rPr>
+        <w:t>Fazer 7.3.1 e 7.3.2 por esta ordem, depois repetir 7.3.3 até Personal Trainer adicionar todas as tarefas que ache necessárias, de seguida fazer 7.3.5. O 7.3.4 pode ser invocado em qualquer momento.</w:t>
+      </w:r>
     </w:p>
     <w:p>
       <w:pPr>
         <w:rPr>
           <w:b/>
           <w:bCs/>
+          <w:sz w:val="28"/>
+          <w:szCs w:val="28"/>
+        </w:rPr>
+      </w:pPr>
+    </w:p>
+    <w:p>
+      <w:pPr>
+        <w:rPr>
           <w:sz w:val="28"/>
           <w:szCs w:val="28"/>
         </w:rPr>
@@ -211,12 +304,36 @@
         </w:rPr>
         <w:t>Plano 7.3.3:</w:t>
       </w:r>
+      <w:r>
+        <w:rPr>
+          <w:b/>
+          <w:bCs/>
+          <w:sz w:val="28"/>
+          <w:szCs w:val="28"/>
+        </w:rPr>
+        <w:t xml:space="preserve"> </w:t>
+      </w:r>
+      <w:r>
+        <w:rPr>
+          <w:sz w:val="28"/>
+          <w:szCs w:val="28"/>
+        </w:rPr>
+        <w:t>Fazer 7.3.3.1, depois 7.3.3.2, 7.3.3.3 e 7.3.3.4 por uma ordem qualquer, sendo 7.3.3.4 repetido o número de vezes necessárias para o Personal Trainer criar todas as séries, de seguida o 7.3.3.6. O 7.3.3.5 pode ser invocado em qualquer momento.</w:t>
+      </w:r>
     </w:p>
     <w:p>
       <w:pPr>
         <w:rPr>
           <w:b/>
           <w:bCs/>
+          <w:sz w:val="28"/>
+          <w:szCs w:val="28"/>
+        </w:rPr>
+      </w:pPr>
+    </w:p>
+    <w:p>
+      <w:pPr>
+        <w:rPr>
           <w:sz w:val="28"/>
           <w:szCs w:val="28"/>
         </w:rPr>
@@ -230,12 +347,36 @@
         </w:rPr>
         <w:t>Plano 7.3.3.4:</w:t>
       </w:r>
+      <w:r>
+        <w:rPr>
+          <w:b/>
+          <w:bCs/>
+          <w:sz w:val="28"/>
+          <w:szCs w:val="28"/>
+        </w:rPr>
+        <w:t xml:space="preserve"> </w:t>
+      </w:r>
+      <w:r>
+        <w:rPr>
+          <w:sz w:val="28"/>
+          <w:szCs w:val="28"/>
+        </w:rPr>
+        <w:t>Fazer 7.3.3.4.1, 7.3.3.4.2 e 7.3.3.4.3 por uma ordem qualquer e depois 7.3.3.4.4 e 7.3.3.4.5 por esta ordem.</w:t>
+      </w:r>
     </w:p>
     <w:p>
       <w:pPr>
         <w:rPr>
           <w:b/>
           <w:bCs/>
+          <w:sz w:val="28"/>
+          <w:szCs w:val="28"/>
+        </w:rPr>
+      </w:pPr>
+    </w:p>
+    <w:p>
+      <w:pPr>
+        <w:rPr>
           <w:sz w:val="28"/>
           <w:szCs w:val="28"/>
         </w:rPr>
@@ -249,12 +390,36 @@
         </w:rPr>
         <w:t>Plano 7.3.3.5:</w:t>
       </w:r>
+      <w:r>
+        <w:rPr>
+          <w:b/>
+          <w:bCs/>
+          <w:sz w:val="28"/>
+          <w:szCs w:val="28"/>
+        </w:rPr>
+        <w:t xml:space="preserve"> </w:t>
+      </w:r>
+      <w:r>
+        <w:rPr>
+          <w:sz w:val="28"/>
+          <w:szCs w:val="28"/>
+        </w:rPr>
+        <w:t>Fazer 7.3.3.5.1 e 7.3.3.5.2 por esta ordem.</w:t>
+      </w:r>
     </w:p>
     <w:p>
       <w:pPr>
         <w:rPr>
           <w:b/>
           <w:bCs/>
+          <w:sz w:val="28"/>
+          <w:szCs w:val="28"/>
+        </w:rPr>
+      </w:pPr>
+    </w:p>
+    <w:p>
+      <w:pPr>
+        <w:rPr>
           <w:sz w:val="28"/>
           <w:szCs w:val="28"/>
         </w:rPr>
@@ -268,12 +433,36 @@
         </w:rPr>
         <w:t>Plano 7.3.3.6:</w:t>
       </w:r>
+      <w:r>
+        <w:rPr>
+          <w:b/>
+          <w:bCs/>
+          <w:sz w:val="28"/>
+          <w:szCs w:val="28"/>
+        </w:rPr>
+        <w:t xml:space="preserve"> </w:t>
+      </w:r>
+      <w:r>
+        <w:rPr>
+          <w:sz w:val="28"/>
+          <w:szCs w:val="28"/>
+        </w:rPr>
+        <w:t>Fazer 7.3.3.6.1 e 7.3.3.6.2 por esta ordem.</w:t>
+      </w:r>
     </w:p>
     <w:p>
       <w:pPr>
         <w:rPr>
           <w:b/>
           <w:bCs/>
+          <w:sz w:val="28"/>
+          <w:szCs w:val="28"/>
+        </w:rPr>
+      </w:pPr>
+    </w:p>
+    <w:p>
+      <w:pPr>
+        <w:rPr>
           <w:sz w:val="28"/>
           <w:szCs w:val="28"/>
         </w:rPr>
@@ -287,12 +476,36 @@
         </w:rPr>
         <w:t>Plano 7.3.4:</w:t>
       </w:r>
+      <w:r>
+        <w:rPr>
+          <w:b/>
+          <w:bCs/>
+          <w:sz w:val="28"/>
+          <w:szCs w:val="28"/>
+        </w:rPr>
+        <w:t xml:space="preserve"> </w:t>
+      </w:r>
+      <w:r>
+        <w:rPr>
+          <w:sz w:val="28"/>
+          <w:szCs w:val="28"/>
+        </w:rPr>
+        <w:t>Fazer 7.3.4.1 e 7.3.4.2 por esta ordem.</w:t>
+      </w:r>
     </w:p>
     <w:p>
       <w:pPr>
         <w:rPr>
           <w:b/>
           <w:bCs/>
+          <w:sz w:val="28"/>
+          <w:szCs w:val="28"/>
+        </w:rPr>
+      </w:pPr>
+    </w:p>
+    <w:p>
+      <w:pPr>
+        <w:rPr>
           <w:sz w:val="28"/>
           <w:szCs w:val="28"/>
         </w:rPr>
@@ -306,12 +519,36 @@
         </w:rPr>
         <w:t>Plano 7.3.5:</w:t>
       </w:r>
+      <w:r>
+        <w:rPr>
+          <w:b/>
+          <w:bCs/>
+          <w:sz w:val="28"/>
+          <w:szCs w:val="28"/>
+        </w:rPr>
+        <w:t xml:space="preserve"> </w:t>
+      </w:r>
+      <w:r>
+        <w:rPr>
+          <w:sz w:val="28"/>
+          <w:szCs w:val="28"/>
+        </w:rPr>
+        <w:t xml:space="preserve">Fazer 7.3.5.1 e 7.3.5.2 por esta ordem. </w:t>
+      </w:r>
     </w:p>
     <w:p>
       <w:pPr>
         <w:rPr>
           <w:b/>
           <w:bCs/>
+          <w:sz w:val="28"/>
+          <w:szCs w:val="28"/>
+        </w:rPr>
+      </w:pPr>
+    </w:p>
+    <w:p>
+      <w:pPr>
+        <w:rPr>
           <w:sz w:val="28"/>
           <w:szCs w:val="28"/>
         </w:rPr>
@@ -324,6 +561,22 @@
           <w:szCs w:val="28"/>
         </w:rPr>
         <w:t>Plano 7.4:</w:t>
+      </w:r>
+      <w:r>
+        <w:rPr>
+          <w:b/>
+          <w:bCs/>
+          <w:sz w:val="28"/>
+          <w:szCs w:val="28"/>
+        </w:rPr>
+        <w:t xml:space="preserve"> </w:t>
+      </w:r>
+      <w:r>
+        <w:rPr>
+          <w:sz w:val="28"/>
+          <w:szCs w:val="28"/>
+        </w:rPr>
+        <w:t>Fazer 7.4.1, 7.4.2 e 7.4.3 por esta ordem.</w:t>
       </w:r>
     </w:p>
     <w:sectPr>
@@ -5008,7 +5261,7 @@
       </dsp:nvSpPr>
       <dsp:spPr>
         <a:xfrm>
-          <a:off x="11478053" y="2237250"/>
+          <a:off x="11478053" y="1697948"/>
           <a:ext cx="744489" cy="177154"/>
         </a:xfrm>
         <a:custGeom>
@@ -5070,7 +5323,7 @@
       </dsp:nvSpPr>
       <dsp:spPr>
         <a:xfrm>
-          <a:off x="11432333" y="2237250"/>
+          <a:off x="11432333" y="1697948"/>
           <a:ext cx="91440" cy="177154"/>
         </a:xfrm>
         <a:custGeom>
@@ -5126,7 +5379,7 @@
       </dsp:nvSpPr>
       <dsp:spPr>
         <a:xfrm>
-          <a:off x="10733564" y="2237250"/>
+          <a:off x="10733564" y="1697948"/>
           <a:ext cx="744489" cy="177154"/>
         </a:xfrm>
         <a:custGeom>
@@ -5188,7 +5441,7 @@
       </dsp:nvSpPr>
       <dsp:spPr>
         <a:xfrm>
-          <a:off x="8081321" y="1673299"/>
+          <a:off x="8081321" y="1133998"/>
           <a:ext cx="3396731" cy="177154"/>
         </a:xfrm>
         <a:custGeom>
@@ -5250,7 +5503,7 @@
       </dsp:nvSpPr>
       <dsp:spPr>
         <a:xfrm>
-          <a:off x="9989075" y="2801200"/>
+          <a:off x="9989075" y="2261899"/>
           <a:ext cx="372244" cy="177154"/>
         </a:xfrm>
         <a:custGeom>
@@ -5312,7 +5565,7 @@
       </dsp:nvSpPr>
       <dsp:spPr>
         <a:xfrm>
-          <a:off x="9616830" y="2801200"/>
+          <a:off x="9616830" y="2261899"/>
           <a:ext cx="372244" cy="177154"/>
         </a:xfrm>
         <a:custGeom>
@@ -5374,7 +5627,7 @@
       </dsp:nvSpPr>
       <dsp:spPr>
         <a:xfrm>
-          <a:off x="6173568" y="2237250"/>
+          <a:off x="6173568" y="1697948"/>
           <a:ext cx="3815506" cy="177154"/>
         </a:xfrm>
         <a:custGeom>
@@ -5436,7 +5689,7 @@
       </dsp:nvSpPr>
       <dsp:spPr>
         <a:xfrm>
-          <a:off x="8500096" y="2801200"/>
+          <a:off x="8500096" y="2261899"/>
           <a:ext cx="372244" cy="177154"/>
         </a:xfrm>
         <a:custGeom>
@@ -5498,7 +5751,7 @@
       </dsp:nvSpPr>
       <dsp:spPr>
         <a:xfrm>
-          <a:off x="8127852" y="2801200"/>
+          <a:off x="8127852" y="2261899"/>
           <a:ext cx="372244" cy="177154"/>
         </a:xfrm>
         <a:custGeom>
@@ -5560,7 +5813,7 @@
       </dsp:nvSpPr>
       <dsp:spPr>
         <a:xfrm>
-          <a:off x="6173568" y="2237250"/>
+          <a:off x="6173568" y="1697948"/>
           <a:ext cx="2326528" cy="177154"/>
         </a:xfrm>
         <a:custGeom>
@@ -5622,7 +5875,7 @@
       </dsp:nvSpPr>
       <dsp:spPr>
         <a:xfrm>
-          <a:off x="7383363" y="3365151"/>
+          <a:off x="7383363" y="2825849"/>
           <a:ext cx="372244" cy="177154"/>
         </a:xfrm>
         <a:custGeom>
@@ -5684,7 +5937,7 @@
       </dsp:nvSpPr>
       <dsp:spPr>
         <a:xfrm>
-          <a:off x="7011118" y="3365151"/>
+          <a:off x="7011118" y="2825849"/>
           <a:ext cx="372244" cy="177154"/>
         </a:xfrm>
         <a:custGeom>
@@ -5746,7 +5999,7 @@
       </dsp:nvSpPr>
       <dsp:spPr>
         <a:xfrm>
-          <a:off x="3847039" y="2801200"/>
+          <a:off x="3847039" y="2261899"/>
           <a:ext cx="3536323" cy="177154"/>
         </a:xfrm>
         <a:custGeom>
@@ -5808,7 +6061,7 @@
       </dsp:nvSpPr>
       <dsp:spPr>
         <a:xfrm>
-          <a:off x="5894385" y="3365151"/>
+          <a:off x="5894385" y="2825849"/>
           <a:ext cx="372244" cy="177154"/>
         </a:xfrm>
         <a:custGeom>
@@ -5870,7 +6123,7 @@
       </dsp:nvSpPr>
       <dsp:spPr>
         <a:xfrm>
-          <a:off x="5522140" y="3365151"/>
+          <a:off x="5522140" y="2825849"/>
           <a:ext cx="372244" cy="177154"/>
         </a:xfrm>
         <a:custGeom>
@@ -5932,7 +6185,7 @@
       </dsp:nvSpPr>
       <dsp:spPr>
         <a:xfrm>
-          <a:off x="3847039" y="2801200"/>
+          <a:off x="3847039" y="2261899"/>
           <a:ext cx="2047345" cy="177154"/>
         </a:xfrm>
         <a:custGeom>
@@ -5994,7 +6247,7 @@
       </dsp:nvSpPr>
       <dsp:spPr>
         <a:xfrm>
-          <a:off x="3288673" y="3365151"/>
+          <a:off x="3288673" y="2825849"/>
           <a:ext cx="1488978" cy="177154"/>
         </a:xfrm>
         <a:custGeom>
@@ -6056,7 +6309,7 @@
       </dsp:nvSpPr>
       <dsp:spPr>
         <a:xfrm>
-          <a:off x="3288673" y="3365151"/>
+          <a:off x="3288673" y="2825849"/>
           <a:ext cx="744489" cy="177154"/>
         </a:xfrm>
         <a:custGeom>
@@ -6118,7 +6371,7 @@
       </dsp:nvSpPr>
       <dsp:spPr>
         <a:xfrm>
-          <a:off x="3242953" y="3365151"/>
+          <a:off x="3242953" y="2825849"/>
           <a:ext cx="91440" cy="177154"/>
         </a:xfrm>
         <a:custGeom>
@@ -6174,7 +6427,7 @@
       </dsp:nvSpPr>
       <dsp:spPr>
         <a:xfrm>
-          <a:off x="2544183" y="3365151"/>
+          <a:off x="2544183" y="2825849"/>
           <a:ext cx="744489" cy="177154"/>
         </a:xfrm>
         <a:custGeom>
@@ -6236,7 +6489,7 @@
       </dsp:nvSpPr>
       <dsp:spPr>
         <a:xfrm>
-          <a:off x="1799694" y="3365151"/>
+          <a:off x="1799694" y="2825849"/>
           <a:ext cx="1488978" cy="177154"/>
         </a:xfrm>
         <a:custGeom>
@@ -6298,7 +6551,7 @@
       </dsp:nvSpPr>
       <dsp:spPr>
         <a:xfrm>
-          <a:off x="3288673" y="2801200"/>
+          <a:off x="3288673" y="2261899"/>
           <a:ext cx="558366" cy="177154"/>
         </a:xfrm>
         <a:custGeom>
@@ -6360,7 +6613,7 @@
       </dsp:nvSpPr>
       <dsp:spPr>
         <a:xfrm>
-          <a:off x="2544183" y="2801200"/>
+          <a:off x="2544183" y="2261899"/>
           <a:ext cx="1302855" cy="177154"/>
         </a:xfrm>
         <a:custGeom>
@@ -6422,7 +6675,7 @@
       </dsp:nvSpPr>
       <dsp:spPr>
         <a:xfrm>
-          <a:off x="1799694" y="2801200"/>
+          <a:off x="1799694" y="2261899"/>
           <a:ext cx="2047345" cy="177154"/>
         </a:xfrm>
         <a:custGeom>
@@ -6484,7 +6737,7 @@
       </dsp:nvSpPr>
       <dsp:spPr>
         <a:xfrm>
-          <a:off x="1055205" y="2801200"/>
+          <a:off x="1055205" y="2261899"/>
           <a:ext cx="2791834" cy="177154"/>
         </a:xfrm>
         <a:custGeom>
@@ -6546,7 +6799,7 @@
       </dsp:nvSpPr>
       <dsp:spPr>
         <a:xfrm>
-          <a:off x="310716" y="2801200"/>
+          <a:off x="310716" y="2261899"/>
           <a:ext cx="3536323" cy="177154"/>
         </a:xfrm>
         <a:custGeom>
@@ -6608,7 +6861,7 @@
       </dsp:nvSpPr>
       <dsp:spPr>
         <a:xfrm>
-          <a:off x="3847039" y="2237250"/>
+          <a:off x="3847039" y="1697948"/>
           <a:ext cx="2326528" cy="177154"/>
         </a:xfrm>
         <a:custGeom>
@@ -6670,7 +6923,7 @@
       </dsp:nvSpPr>
       <dsp:spPr>
         <a:xfrm>
-          <a:off x="3102550" y="2237250"/>
+          <a:off x="3102550" y="1697948"/>
           <a:ext cx="3071017" cy="177154"/>
         </a:xfrm>
         <a:custGeom>
@@ -6732,7 +6985,7 @@
       </dsp:nvSpPr>
       <dsp:spPr>
         <a:xfrm>
-          <a:off x="2358061" y="2237250"/>
+          <a:off x="2358061" y="1697948"/>
           <a:ext cx="3815506" cy="177154"/>
         </a:xfrm>
         <a:custGeom>
@@ -6794,7 +7047,7 @@
       </dsp:nvSpPr>
       <dsp:spPr>
         <a:xfrm>
-          <a:off x="6173568" y="1673299"/>
+          <a:off x="6173568" y="1133998"/>
           <a:ext cx="1907753" cy="177154"/>
         </a:xfrm>
         <a:custGeom>
@@ -6856,7 +7109,7 @@
       </dsp:nvSpPr>
       <dsp:spPr>
         <a:xfrm>
-          <a:off x="5429079" y="1673299"/>
+          <a:off x="5429079" y="1133998"/>
           <a:ext cx="2652242" cy="177154"/>
         </a:xfrm>
         <a:custGeom>
@@ -6918,7 +7171,7 @@
       </dsp:nvSpPr>
       <dsp:spPr>
         <a:xfrm>
-          <a:off x="4684590" y="1673299"/>
+          <a:off x="4684590" y="1133998"/>
           <a:ext cx="3396731" cy="177154"/>
         </a:xfrm>
         <a:custGeom>
@@ -6980,7 +7233,7 @@
       </dsp:nvSpPr>
       <dsp:spPr>
         <a:xfrm>
-          <a:off x="4335610" y="1109349"/>
+          <a:off x="4335610" y="570047"/>
           <a:ext cx="3745710" cy="177154"/>
         </a:xfrm>
         <a:custGeom>
@@ -7042,7 +7295,7 @@
       </dsp:nvSpPr>
       <dsp:spPr>
         <a:xfrm>
-          <a:off x="4266625" y="1109349"/>
+          <a:off x="4266625" y="570047"/>
           <a:ext cx="91440" cy="177154"/>
         </a:xfrm>
         <a:custGeom>
@@ -7104,7 +7357,7 @@
       </dsp:nvSpPr>
       <dsp:spPr>
         <a:xfrm>
-          <a:off x="3567856" y="1673299"/>
+          <a:off x="3567856" y="1133998"/>
           <a:ext cx="372244" cy="177154"/>
         </a:xfrm>
         <a:custGeom>
@@ -7166,7 +7419,7 @@
       </dsp:nvSpPr>
       <dsp:spPr>
         <a:xfrm>
-          <a:off x="3195611" y="1673299"/>
+          <a:off x="3195611" y="1133998"/>
           <a:ext cx="372244" cy="177154"/>
         </a:xfrm>
         <a:custGeom>
@@ -7228,7 +7481,7 @@
       </dsp:nvSpPr>
       <dsp:spPr>
         <a:xfrm>
-          <a:off x="3567856" y="1109349"/>
+          <a:off x="3567856" y="570047"/>
           <a:ext cx="767754" cy="177154"/>
         </a:xfrm>
         <a:custGeom>
@@ -7290,7 +7543,7 @@
       </dsp:nvSpPr>
       <dsp:spPr>
         <a:xfrm>
-          <a:off x="2823367" y="1109349"/>
+          <a:off x="2823367" y="570047"/>
           <a:ext cx="1512243" cy="177154"/>
         </a:xfrm>
         <a:custGeom>
@@ -7352,7 +7605,7 @@
       </dsp:nvSpPr>
       <dsp:spPr>
         <a:xfrm>
-          <a:off x="2078878" y="1673299"/>
+          <a:off x="2078878" y="1133998"/>
           <a:ext cx="372244" cy="177154"/>
         </a:xfrm>
         <a:custGeom>
@@ -7414,7 +7667,7 @@
       </dsp:nvSpPr>
       <dsp:spPr>
         <a:xfrm>
-          <a:off x="1706633" y="1673299"/>
+          <a:off x="1706633" y="1133998"/>
           <a:ext cx="372244" cy="177154"/>
         </a:xfrm>
         <a:custGeom>
@@ -7476,7 +7729,7 @@
       </dsp:nvSpPr>
       <dsp:spPr>
         <a:xfrm>
-          <a:off x="2078878" y="1109349"/>
+          <a:off x="2078878" y="570047"/>
           <a:ext cx="2256732" cy="177154"/>
         </a:xfrm>
         <a:custGeom>
@@ -7538,7 +7791,7 @@
       </dsp:nvSpPr>
       <dsp:spPr>
         <a:xfrm>
-          <a:off x="1334389" y="1109349"/>
+          <a:off x="1334389" y="570047"/>
           <a:ext cx="3001221" cy="177154"/>
         </a:xfrm>
         <a:custGeom>
@@ -7600,7 +7853,7 @@
       </dsp:nvSpPr>
       <dsp:spPr>
         <a:xfrm>
-          <a:off x="589899" y="1109349"/>
+          <a:off x="589899" y="570047"/>
           <a:ext cx="3745710" cy="177154"/>
         </a:xfrm>
         <a:custGeom>
@@ -7662,7 +7915,7 @@
       </dsp:nvSpPr>
       <dsp:spPr>
         <a:xfrm>
-          <a:off x="4031047" y="722553"/>
+          <a:off x="4031047" y="183251"/>
           <a:ext cx="609127" cy="386795"/>
         </a:xfrm>
         <a:prstGeom prst="roundRect">
@@ -7714,7 +7967,7 @@
       </dsp:nvSpPr>
       <dsp:spPr>
         <a:xfrm>
-          <a:off x="4098727" y="786850"/>
+          <a:off x="4098727" y="247548"/>
           <a:ext cx="609127" cy="386795"/>
         </a:xfrm>
         <a:prstGeom prst="roundRect">
@@ -7782,7 +8035,7 @@
         </a:p>
       </dsp:txBody>
       <dsp:txXfrm>
-        <a:off x="4110056" y="798179"/>
+        <a:off x="4110056" y="258877"/>
         <a:ext cx="586469" cy="364137"/>
       </dsp:txXfrm>
     </dsp:sp>
@@ -7793,7 +8046,7 @@
       </dsp:nvSpPr>
       <dsp:spPr>
         <a:xfrm>
-          <a:off x="285336" y="1286503"/>
+          <a:off x="285336" y="747202"/>
           <a:ext cx="609127" cy="386795"/>
         </a:xfrm>
         <a:prstGeom prst="roundRect">
@@ -7845,7 +8098,7 @@
       </dsp:nvSpPr>
       <dsp:spPr>
         <a:xfrm>
-          <a:off x="353017" y="1350800"/>
+          <a:off x="353017" y="811499"/>
           <a:ext cx="609127" cy="386795"/>
         </a:xfrm>
         <a:prstGeom prst="roundRect">
@@ -7920,7 +8173,7 @@
         </a:p>
       </dsp:txBody>
       <dsp:txXfrm>
-        <a:off x="364346" y="1362129"/>
+        <a:off x="364346" y="822828"/>
         <a:ext cx="586469" cy="364137"/>
       </dsp:txXfrm>
     </dsp:sp>
@@ -7931,7 +8184,7 @@
       </dsp:nvSpPr>
       <dsp:spPr>
         <a:xfrm>
-          <a:off x="1029825" y="1286503"/>
+          <a:off x="1029825" y="747202"/>
           <a:ext cx="609127" cy="386795"/>
         </a:xfrm>
         <a:prstGeom prst="roundRect">
@@ -7983,7 +8236,7 @@
       </dsp:nvSpPr>
       <dsp:spPr>
         <a:xfrm>
-          <a:off x="1097506" y="1350800"/>
+          <a:off x="1097506" y="811499"/>
           <a:ext cx="609127" cy="386795"/>
         </a:xfrm>
         <a:prstGeom prst="roundRect">
@@ -8058,7 +8311,7 @@
         </a:p>
       </dsp:txBody>
       <dsp:txXfrm>
-        <a:off x="1108835" y="1362129"/>
+        <a:off x="1108835" y="822828"/>
         <a:ext cx="586469" cy="364137"/>
       </dsp:txXfrm>
     </dsp:sp>
@@ -8069,7 +8322,7 @@
       </dsp:nvSpPr>
       <dsp:spPr>
         <a:xfrm>
-          <a:off x="1774314" y="1286503"/>
+          <a:off x="1774314" y="747202"/>
           <a:ext cx="609127" cy="386795"/>
         </a:xfrm>
         <a:prstGeom prst="roundRect">
@@ -8121,7 +8374,7 @@
       </dsp:nvSpPr>
       <dsp:spPr>
         <a:xfrm>
-          <a:off x="1841995" y="1350800"/>
+          <a:off x="1841995" y="811499"/>
           <a:ext cx="609127" cy="386795"/>
         </a:xfrm>
         <a:prstGeom prst="roundRect">
@@ -8196,7 +8449,7 @@
         </a:p>
       </dsp:txBody>
       <dsp:txXfrm>
-        <a:off x="1853324" y="1362129"/>
+        <a:off x="1853324" y="822828"/>
         <a:ext cx="586469" cy="364137"/>
       </dsp:txXfrm>
     </dsp:sp>
@@ -8207,7 +8460,7 @@
       </dsp:nvSpPr>
       <dsp:spPr>
         <a:xfrm>
-          <a:off x="1402069" y="1850454"/>
+          <a:off x="1402069" y="1311152"/>
           <a:ext cx="609127" cy="386795"/>
         </a:xfrm>
         <a:prstGeom prst="roundRect">
@@ -8259,7 +8512,7 @@
       </dsp:nvSpPr>
       <dsp:spPr>
         <a:xfrm>
-          <a:off x="1469750" y="1914751"/>
+          <a:off x="1469750" y="1375449"/>
           <a:ext cx="609127" cy="386795"/>
         </a:xfrm>
         <a:prstGeom prst="roundRect">
@@ -8334,7 +8587,7 @@
         </a:p>
       </dsp:txBody>
       <dsp:txXfrm>
-        <a:off x="1481079" y="1926080"/>
+        <a:off x="1481079" y="1386778"/>
         <a:ext cx="586469" cy="364137"/>
       </dsp:txXfrm>
     </dsp:sp>
@@ -8345,7 +8598,7 @@
       </dsp:nvSpPr>
       <dsp:spPr>
         <a:xfrm>
-          <a:off x="2146559" y="1850454"/>
+          <a:off x="2146559" y="1311152"/>
           <a:ext cx="609127" cy="386795"/>
         </a:xfrm>
         <a:prstGeom prst="roundRect">
@@ -8397,7 +8650,7 @@
       </dsp:nvSpPr>
       <dsp:spPr>
         <a:xfrm>
-          <a:off x="2214239" y="1914751"/>
+          <a:off x="2214239" y="1375449"/>
           <a:ext cx="609127" cy="386795"/>
         </a:xfrm>
         <a:prstGeom prst="roundRect">
@@ -8472,7 +8725,7 @@
         </a:p>
       </dsp:txBody>
       <dsp:txXfrm>
-        <a:off x="2225568" y="1926080"/>
+        <a:off x="2225568" y="1386778"/>
         <a:ext cx="586469" cy="364137"/>
       </dsp:txXfrm>
     </dsp:sp>
@@ -8483,7 +8736,7 @@
       </dsp:nvSpPr>
       <dsp:spPr>
         <a:xfrm>
-          <a:off x="2518803" y="1286503"/>
+          <a:off x="2518803" y="747202"/>
           <a:ext cx="609127" cy="386795"/>
         </a:xfrm>
         <a:prstGeom prst="roundRect">
@@ -8535,7 +8788,7 @@
       </dsp:nvSpPr>
       <dsp:spPr>
         <a:xfrm>
-          <a:off x="2586484" y="1350800"/>
+          <a:off x="2586484" y="811499"/>
           <a:ext cx="609127" cy="386795"/>
         </a:xfrm>
         <a:prstGeom prst="roundRect">
@@ -8610,7 +8863,7 @@
         </a:p>
       </dsp:txBody>
       <dsp:txXfrm>
-        <a:off x="2597813" y="1362129"/>
+        <a:off x="2597813" y="822828"/>
         <a:ext cx="586469" cy="364137"/>
       </dsp:txXfrm>
     </dsp:sp>
@@ -8621,7 +8874,7 @@
       </dsp:nvSpPr>
       <dsp:spPr>
         <a:xfrm>
-          <a:off x="3263292" y="1286503"/>
+          <a:off x="3263292" y="747202"/>
           <a:ext cx="609127" cy="386795"/>
         </a:xfrm>
         <a:prstGeom prst="roundRect">
@@ -8673,7 +8926,7 @@
       </dsp:nvSpPr>
       <dsp:spPr>
         <a:xfrm>
-          <a:off x="3330973" y="1350800"/>
+          <a:off x="3330973" y="811499"/>
           <a:ext cx="609127" cy="386795"/>
         </a:xfrm>
         <a:prstGeom prst="roundRect">
@@ -8741,7 +8994,7 @@
         </a:p>
       </dsp:txBody>
       <dsp:txXfrm>
-        <a:off x="3342302" y="1362129"/>
+        <a:off x="3342302" y="822828"/>
         <a:ext cx="586469" cy="364137"/>
       </dsp:txXfrm>
     </dsp:sp>
@@ -8752,7 +9005,7 @@
       </dsp:nvSpPr>
       <dsp:spPr>
         <a:xfrm>
-          <a:off x="2891048" y="1850454"/>
+          <a:off x="2891048" y="1311152"/>
           <a:ext cx="609127" cy="386795"/>
         </a:xfrm>
         <a:prstGeom prst="roundRect">
@@ -8804,7 +9057,7 @@
       </dsp:nvSpPr>
       <dsp:spPr>
         <a:xfrm>
-          <a:off x="2958729" y="1914751"/>
+          <a:off x="2958729" y="1375449"/>
           <a:ext cx="609127" cy="386795"/>
         </a:xfrm>
         <a:prstGeom prst="roundRect">
@@ -8879,7 +9132,7 @@
         </a:p>
       </dsp:txBody>
       <dsp:txXfrm>
-        <a:off x="2970058" y="1926080"/>
+        <a:off x="2970058" y="1386778"/>
         <a:ext cx="586469" cy="364137"/>
       </dsp:txXfrm>
     </dsp:sp>
@@ -8890,7 +9143,7 @@
       </dsp:nvSpPr>
       <dsp:spPr>
         <a:xfrm>
-          <a:off x="3635537" y="1850454"/>
+          <a:off x="3635537" y="1311152"/>
           <a:ext cx="609127" cy="386795"/>
         </a:xfrm>
         <a:prstGeom prst="roundRect">
@@ -8942,7 +9195,7 @@
       </dsp:nvSpPr>
       <dsp:spPr>
         <a:xfrm>
-          <a:off x="3703218" y="1914751"/>
+          <a:off x="3703218" y="1375449"/>
           <a:ext cx="609127" cy="386795"/>
         </a:xfrm>
         <a:prstGeom prst="roundRect">
@@ -9017,7 +9270,7 @@
         </a:p>
       </dsp:txBody>
       <dsp:txXfrm>
-        <a:off x="3714547" y="1926080"/>
+        <a:off x="3714547" y="1386778"/>
         <a:ext cx="586469" cy="364137"/>
       </dsp:txXfrm>
     </dsp:sp>
@@ -9028,7 +9281,7 @@
       </dsp:nvSpPr>
       <dsp:spPr>
         <a:xfrm>
-          <a:off x="4007781" y="1286503"/>
+          <a:off x="4007781" y="747202"/>
           <a:ext cx="609127" cy="386795"/>
         </a:xfrm>
         <a:prstGeom prst="roundRect">
@@ -9080,7 +9333,7 @@
       </dsp:nvSpPr>
       <dsp:spPr>
         <a:xfrm>
-          <a:off x="4075462" y="1350800"/>
+          <a:off x="4075462" y="811499"/>
           <a:ext cx="609127" cy="386795"/>
         </a:xfrm>
         <a:prstGeom prst="roundRect">
@@ -9155,7 +9408,7 @@
         </a:p>
       </dsp:txBody>
       <dsp:txXfrm>
-        <a:off x="4086791" y="1362129"/>
+        <a:off x="4086791" y="822828"/>
         <a:ext cx="586469" cy="364137"/>
       </dsp:txXfrm>
     </dsp:sp>
@@ -9166,7 +9419,7 @@
       </dsp:nvSpPr>
       <dsp:spPr>
         <a:xfrm>
-          <a:off x="7776758" y="1286503"/>
+          <a:off x="7776758" y="747202"/>
           <a:ext cx="609127" cy="386795"/>
         </a:xfrm>
         <a:prstGeom prst="roundRect">
@@ -9218,7 +9471,7 @@
       </dsp:nvSpPr>
       <dsp:spPr>
         <a:xfrm>
-          <a:off x="7844438" y="1350800"/>
+          <a:off x="7844438" y="811499"/>
           <a:ext cx="609127" cy="386795"/>
         </a:xfrm>
         <a:prstGeom prst="roundRect">
@@ -9293,7 +9546,7 @@
         </a:p>
       </dsp:txBody>
       <dsp:txXfrm>
-        <a:off x="7855767" y="1362129"/>
+        <a:off x="7855767" y="822828"/>
         <a:ext cx="586469" cy="364137"/>
       </dsp:txXfrm>
     </dsp:sp>
@@ -9304,7 +9557,7 @@
       </dsp:nvSpPr>
       <dsp:spPr>
         <a:xfrm>
-          <a:off x="4380026" y="1850454"/>
+          <a:off x="4380026" y="1311152"/>
           <a:ext cx="609127" cy="386795"/>
         </a:xfrm>
         <a:prstGeom prst="roundRect">
@@ -9356,7 +9609,7 @@
       </dsp:nvSpPr>
       <dsp:spPr>
         <a:xfrm>
-          <a:off x="4447707" y="1914751"/>
+          <a:off x="4447707" y="1375449"/>
           <a:ext cx="609127" cy="386795"/>
         </a:xfrm>
         <a:prstGeom prst="roundRect">
@@ -9431,7 +9684,7 @@
         </a:p>
       </dsp:txBody>
       <dsp:txXfrm>
-        <a:off x="4459036" y="1926080"/>
+        <a:off x="4459036" y="1386778"/>
         <a:ext cx="586469" cy="364137"/>
       </dsp:txXfrm>
     </dsp:sp>
@@ -9442,7 +9695,7 @@
       </dsp:nvSpPr>
       <dsp:spPr>
         <a:xfrm>
-          <a:off x="5124515" y="1850454"/>
+          <a:off x="5124515" y="1311152"/>
           <a:ext cx="609127" cy="386795"/>
         </a:xfrm>
         <a:prstGeom prst="roundRect">
@@ -9494,7 +9747,7 @@
       </dsp:nvSpPr>
       <dsp:spPr>
         <a:xfrm>
-          <a:off x="5192196" y="1914751"/>
+          <a:off x="5192196" y="1375449"/>
           <a:ext cx="609127" cy="386795"/>
         </a:xfrm>
         <a:prstGeom prst="roundRect">
@@ -9569,7 +9822,7 @@
         </a:p>
       </dsp:txBody>
       <dsp:txXfrm>
-        <a:off x="5203525" y="1926080"/>
+        <a:off x="5203525" y="1386778"/>
         <a:ext cx="586469" cy="364137"/>
       </dsp:txXfrm>
     </dsp:sp>
@@ -9580,7 +9833,7 @@
       </dsp:nvSpPr>
       <dsp:spPr>
         <a:xfrm>
-          <a:off x="5869004" y="1850454"/>
+          <a:off x="5869004" y="1311152"/>
           <a:ext cx="609127" cy="386795"/>
         </a:xfrm>
         <a:prstGeom prst="roundRect">
@@ -9632,7 +9885,7 @@
       </dsp:nvSpPr>
       <dsp:spPr>
         <a:xfrm>
-          <a:off x="5936685" y="1914751"/>
+          <a:off x="5936685" y="1375449"/>
           <a:ext cx="609127" cy="386795"/>
         </a:xfrm>
         <a:prstGeom prst="roundRect">
@@ -9700,7 +9953,7 @@
         </a:p>
       </dsp:txBody>
       <dsp:txXfrm>
-        <a:off x="5948014" y="1926080"/>
+        <a:off x="5948014" y="1386778"/>
         <a:ext cx="586469" cy="364137"/>
       </dsp:txXfrm>
     </dsp:sp>
@@ -9711,7 +9964,7 @@
       </dsp:nvSpPr>
       <dsp:spPr>
         <a:xfrm>
-          <a:off x="2053497" y="2414404"/>
+          <a:off x="2053497" y="1875103"/>
           <a:ext cx="609127" cy="386795"/>
         </a:xfrm>
         <a:prstGeom prst="roundRect">
@@ -9763,7 +10016,7 @@
       </dsp:nvSpPr>
       <dsp:spPr>
         <a:xfrm>
-          <a:off x="2121178" y="2478701"/>
+          <a:off x="2121178" y="1939400"/>
           <a:ext cx="609127" cy="386795"/>
         </a:xfrm>
         <a:prstGeom prst="roundRect">
@@ -9838,7 +10091,7 @@
         </a:p>
       </dsp:txBody>
       <dsp:txXfrm>
-        <a:off x="2132507" y="2490030"/>
+        <a:off x="2132507" y="1950729"/>
         <a:ext cx="586469" cy="364137"/>
       </dsp:txXfrm>
     </dsp:sp>
@@ -9849,7 +10102,7 @@
       </dsp:nvSpPr>
       <dsp:spPr>
         <a:xfrm>
-          <a:off x="2797987" y="2414404"/>
+          <a:off x="2797987" y="1875103"/>
           <a:ext cx="609127" cy="386795"/>
         </a:xfrm>
         <a:prstGeom prst="roundRect">
@@ -9901,7 +10154,7 @@
       </dsp:nvSpPr>
       <dsp:spPr>
         <a:xfrm>
-          <a:off x="2865667" y="2478701"/>
+          <a:off x="2865667" y="1939400"/>
           <a:ext cx="609127" cy="386795"/>
         </a:xfrm>
         <a:prstGeom prst="roundRect">
@@ -9976,7 +10229,7 @@
         </a:p>
       </dsp:txBody>
       <dsp:txXfrm>
-        <a:off x="2876996" y="2490030"/>
+        <a:off x="2876996" y="1950729"/>
         <a:ext cx="586469" cy="364137"/>
       </dsp:txXfrm>
     </dsp:sp>
@@ -9987,7 +10240,7 @@
       </dsp:nvSpPr>
       <dsp:spPr>
         <a:xfrm>
-          <a:off x="3542476" y="2414404"/>
+          <a:off x="3542476" y="1875103"/>
           <a:ext cx="609127" cy="386795"/>
         </a:xfrm>
         <a:prstGeom prst="roundRect">
@@ -10039,7 +10292,7 @@
       </dsp:nvSpPr>
       <dsp:spPr>
         <a:xfrm>
-          <a:off x="3610157" y="2478701"/>
+          <a:off x="3610157" y="1939400"/>
           <a:ext cx="609127" cy="386795"/>
         </a:xfrm>
         <a:prstGeom prst="roundRect">
@@ -10107,7 +10360,7 @@
         </a:p>
       </dsp:txBody>
       <dsp:txXfrm>
-        <a:off x="3621486" y="2490030"/>
+        <a:off x="3621486" y="1950729"/>
         <a:ext cx="586469" cy="364137"/>
       </dsp:txXfrm>
     </dsp:sp>
@@ -10118,7 +10371,7 @@
       </dsp:nvSpPr>
       <dsp:spPr>
         <a:xfrm>
-          <a:off x="6152" y="2978355"/>
+          <a:off x="6152" y="2439053"/>
           <a:ext cx="609127" cy="386795"/>
         </a:xfrm>
         <a:prstGeom prst="roundRect">
@@ -10170,7 +10423,7 @@
       </dsp:nvSpPr>
       <dsp:spPr>
         <a:xfrm>
-          <a:off x="73833" y="3042652"/>
+          <a:off x="73833" y="2503350"/>
           <a:ext cx="609127" cy="386795"/>
         </a:xfrm>
         <a:prstGeom prst="roundRect">
@@ -10245,7 +10498,7 @@
         </a:p>
       </dsp:txBody>
       <dsp:txXfrm>
-        <a:off x="85162" y="3053981"/>
+        <a:off x="85162" y="2514679"/>
         <a:ext cx="586469" cy="364137"/>
       </dsp:txXfrm>
     </dsp:sp>
@@ -10256,7 +10509,7 @@
       </dsp:nvSpPr>
       <dsp:spPr>
         <a:xfrm>
-          <a:off x="750641" y="2978355"/>
+          <a:off x="750641" y="2439053"/>
           <a:ext cx="609127" cy="386795"/>
         </a:xfrm>
         <a:prstGeom prst="roundRect">
@@ -10308,7 +10561,7 @@
       </dsp:nvSpPr>
       <dsp:spPr>
         <a:xfrm>
-          <a:off x="818322" y="3042652"/>
+          <a:off x="818322" y="2503350"/>
           <a:ext cx="609127" cy="386795"/>
         </a:xfrm>
         <a:prstGeom prst="roundRect">
@@ -10383,7 +10636,7 @@
         </a:p>
       </dsp:txBody>
       <dsp:txXfrm>
-        <a:off x="829651" y="3053981"/>
+        <a:off x="829651" y="2514679"/>
         <a:ext cx="586469" cy="364137"/>
       </dsp:txXfrm>
     </dsp:sp>
@@ -10394,7 +10647,7 @@
       </dsp:nvSpPr>
       <dsp:spPr>
         <a:xfrm>
-          <a:off x="1495131" y="2978355"/>
+          <a:off x="1495131" y="2439053"/>
           <a:ext cx="609127" cy="386795"/>
         </a:xfrm>
         <a:prstGeom prst="roundRect">
@@ -10446,7 +10699,7 @@
       </dsp:nvSpPr>
       <dsp:spPr>
         <a:xfrm>
-          <a:off x="1562811" y="3042652"/>
+          <a:off x="1562811" y="2503350"/>
           <a:ext cx="609127" cy="386795"/>
         </a:xfrm>
         <a:prstGeom prst="roundRect">
@@ -10521,7 +10774,7 @@
         </a:p>
       </dsp:txBody>
       <dsp:txXfrm>
-        <a:off x="1574140" y="3053981"/>
+        <a:off x="1574140" y="2514679"/>
         <a:ext cx="586469" cy="364137"/>
       </dsp:txXfrm>
     </dsp:sp>
@@ -10532,7 +10785,7 @@
       </dsp:nvSpPr>
       <dsp:spPr>
         <a:xfrm>
-          <a:off x="2239620" y="2978355"/>
+          <a:off x="2239620" y="2439053"/>
           <a:ext cx="609127" cy="386795"/>
         </a:xfrm>
         <a:prstGeom prst="roundRect">
@@ -10584,7 +10837,7 @@
       </dsp:nvSpPr>
       <dsp:spPr>
         <a:xfrm>
-          <a:off x="2307301" y="3042652"/>
+          <a:off x="2307301" y="2503350"/>
           <a:ext cx="609127" cy="386795"/>
         </a:xfrm>
         <a:prstGeom prst="roundRect">
@@ -10659,7 +10912,7 @@
         </a:p>
       </dsp:txBody>
       <dsp:txXfrm>
-        <a:off x="2318630" y="3053981"/>
+        <a:off x="2318630" y="2514679"/>
         <a:ext cx="586469" cy="364137"/>
       </dsp:txXfrm>
     </dsp:sp>
@@ -10670,7 +10923,7 @@
       </dsp:nvSpPr>
       <dsp:spPr>
         <a:xfrm>
-          <a:off x="2984109" y="2978355"/>
+          <a:off x="2984109" y="2439053"/>
           <a:ext cx="609127" cy="386795"/>
         </a:xfrm>
         <a:prstGeom prst="roundRect">
@@ -10722,7 +10975,7 @@
       </dsp:nvSpPr>
       <dsp:spPr>
         <a:xfrm>
-          <a:off x="3051790" y="3042652"/>
+          <a:off x="3051790" y="2503350"/>
           <a:ext cx="609127" cy="386795"/>
         </a:xfrm>
         <a:prstGeom prst="roundRect">
@@ -10790,7 +11043,7 @@
         </a:p>
       </dsp:txBody>
       <dsp:txXfrm>
-        <a:off x="3063119" y="3053981"/>
+        <a:off x="3063119" y="2514679"/>
         <a:ext cx="586469" cy="364137"/>
       </dsp:txXfrm>
     </dsp:sp>
@@ -10801,7 +11054,7 @@
       </dsp:nvSpPr>
       <dsp:spPr>
         <a:xfrm>
-          <a:off x="1495131" y="3542305"/>
+          <a:off x="1495131" y="3003004"/>
           <a:ext cx="609127" cy="386795"/>
         </a:xfrm>
         <a:prstGeom prst="roundRect">
@@ -10853,7 +11106,7 @@
       </dsp:nvSpPr>
       <dsp:spPr>
         <a:xfrm>
-          <a:off x="1562811" y="3606602"/>
+          <a:off x="1562811" y="3067301"/>
           <a:ext cx="609127" cy="386795"/>
         </a:xfrm>
         <a:prstGeom prst="roundRect">
@@ -10928,7 +11181,7 @@
         </a:p>
       </dsp:txBody>
       <dsp:txXfrm>
-        <a:off x="1574140" y="3617931"/>
+        <a:off x="1574140" y="3078630"/>
         <a:ext cx="586469" cy="364137"/>
       </dsp:txXfrm>
     </dsp:sp>
@@ -10939,7 +11192,7 @@
       </dsp:nvSpPr>
       <dsp:spPr>
         <a:xfrm>
-          <a:off x="2239620" y="3542305"/>
+          <a:off x="2239620" y="3003004"/>
           <a:ext cx="609127" cy="386795"/>
         </a:xfrm>
         <a:prstGeom prst="roundRect">
@@ -10991,7 +11244,7 @@
       </dsp:nvSpPr>
       <dsp:spPr>
         <a:xfrm>
-          <a:off x="2307301" y="3606602"/>
+          <a:off x="2307301" y="3067301"/>
           <a:ext cx="609127" cy="386795"/>
         </a:xfrm>
         <a:prstGeom prst="roundRect">
@@ -11066,7 +11319,7 @@
         </a:p>
       </dsp:txBody>
       <dsp:txXfrm>
-        <a:off x="2318630" y="3617931"/>
+        <a:off x="2318630" y="3078630"/>
         <a:ext cx="586469" cy="364137"/>
       </dsp:txXfrm>
     </dsp:sp>
@@ -11077,7 +11330,7 @@
       </dsp:nvSpPr>
       <dsp:spPr>
         <a:xfrm>
-          <a:off x="2984109" y="3542305"/>
+          <a:off x="2984109" y="3003004"/>
           <a:ext cx="609127" cy="386795"/>
         </a:xfrm>
         <a:prstGeom prst="roundRect">
@@ -11129,7 +11382,7 @@
       </dsp:nvSpPr>
       <dsp:spPr>
         <a:xfrm>
-          <a:off x="3051790" y="3606602"/>
+          <a:off x="3051790" y="3067301"/>
           <a:ext cx="609127" cy="386795"/>
         </a:xfrm>
         <a:prstGeom prst="roundRect">
@@ -11204,7 +11457,7 @@
         </a:p>
       </dsp:txBody>
       <dsp:txXfrm>
-        <a:off x="3063119" y="3617931"/>
+        <a:off x="3063119" y="3078630"/>
         <a:ext cx="586469" cy="364137"/>
       </dsp:txXfrm>
     </dsp:sp>
@@ -11215,7 +11468,7 @@
       </dsp:nvSpPr>
       <dsp:spPr>
         <a:xfrm>
-          <a:off x="3728598" y="3542305"/>
+          <a:off x="3728598" y="3003004"/>
           <a:ext cx="609127" cy="386795"/>
         </a:xfrm>
         <a:prstGeom prst="roundRect">
@@ -11267,7 +11520,7 @@
       </dsp:nvSpPr>
       <dsp:spPr>
         <a:xfrm>
-          <a:off x="3796279" y="3606602"/>
+          <a:off x="3796279" y="3067301"/>
           <a:ext cx="609127" cy="386795"/>
         </a:xfrm>
         <a:prstGeom prst="roundRect">
@@ -11342,7 +11595,7 @@
         </a:p>
       </dsp:txBody>
       <dsp:txXfrm>
-        <a:off x="3807608" y="3617931"/>
+        <a:off x="3807608" y="3078630"/>
         <a:ext cx="586469" cy="364137"/>
       </dsp:txXfrm>
     </dsp:sp>
@@ -11353,7 +11606,7 @@
       </dsp:nvSpPr>
       <dsp:spPr>
         <a:xfrm>
-          <a:off x="4473087" y="3542305"/>
+          <a:off x="4473087" y="3003004"/>
           <a:ext cx="609127" cy="386795"/>
         </a:xfrm>
         <a:prstGeom prst="roundRect">
@@ -11405,7 +11658,7 @@
       </dsp:nvSpPr>
       <dsp:spPr>
         <a:xfrm>
-          <a:off x="4540768" y="3606602"/>
+          <a:off x="4540768" y="3067301"/>
           <a:ext cx="609127" cy="386795"/>
         </a:xfrm>
         <a:prstGeom prst="roundRect">
@@ -11480,7 +11733,7 @@
         </a:p>
       </dsp:txBody>
       <dsp:txXfrm>
-        <a:off x="4552097" y="3617931"/>
+        <a:off x="4552097" y="3078630"/>
         <a:ext cx="586469" cy="364137"/>
       </dsp:txXfrm>
     </dsp:sp>
@@ -11491,7 +11744,7 @@
       </dsp:nvSpPr>
       <dsp:spPr>
         <a:xfrm>
-          <a:off x="5589821" y="2978355"/>
+          <a:off x="5589821" y="2439053"/>
           <a:ext cx="609127" cy="386795"/>
         </a:xfrm>
         <a:prstGeom prst="roundRect">
@@ -11543,7 +11796,7 @@
       </dsp:nvSpPr>
       <dsp:spPr>
         <a:xfrm>
-          <a:off x="5657502" y="3042652"/>
+          <a:off x="5657502" y="2503350"/>
           <a:ext cx="609127" cy="386795"/>
         </a:xfrm>
         <a:prstGeom prst="roundRect">
@@ -11611,7 +11864,7 @@
         </a:p>
       </dsp:txBody>
       <dsp:txXfrm>
-        <a:off x="5668831" y="3053981"/>
+        <a:off x="5668831" y="2514679"/>
         <a:ext cx="586469" cy="364137"/>
       </dsp:txXfrm>
     </dsp:sp>
@@ -11622,7 +11875,7 @@
       </dsp:nvSpPr>
       <dsp:spPr>
         <a:xfrm>
-          <a:off x="5217576" y="3542305"/>
+          <a:off x="5217576" y="3003004"/>
           <a:ext cx="609127" cy="386795"/>
         </a:xfrm>
         <a:prstGeom prst="roundRect">
@@ -11674,7 +11927,7 @@
       </dsp:nvSpPr>
       <dsp:spPr>
         <a:xfrm>
-          <a:off x="5285257" y="3606602"/>
+          <a:off x="5285257" y="3067301"/>
           <a:ext cx="609127" cy="386795"/>
         </a:xfrm>
         <a:prstGeom prst="roundRect">
@@ -11749,7 +12002,7 @@
         </a:p>
       </dsp:txBody>
       <dsp:txXfrm>
-        <a:off x="5296586" y="3617931"/>
+        <a:off x="5296586" y="3078630"/>
         <a:ext cx="586469" cy="364137"/>
       </dsp:txXfrm>
     </dsp:sp>
@@ -11760,7 +12013,7 @@
       </dsp:nvSpPr>
       <dsp:spPr>
         <a:xfrm>
-          <a:off x="5962065" y="3542305"/>
+          <a:off x="5962065" y="3003004"/>
           <a:ext cx="609127" cy="386795"/>
         </a:xfrm>
         <a:prstGeom prst="roundRect">
@@ -11812,7 +12065,7 @@
       </dsp:nvSpPr>
       <dsp:spPr>
         <a:xfrm>
-          <a:off x="6029746" y="3606602"/>
+          <a:off x="6029746" y="3067301"/>
           <a:ext cx="609127" cy="386795"/>
         </a:xfrm>
         <a:prstGeom prst="roundRect">
@@ -11887,7 +12140,7 @@
         </a:p>
       </dsp:txBody>
       <dsp:txXfrm>
-        <a:off x="6041075" y="3617931"/>
+        <a:off x="6041075" y="3078630"/>
         <a:ext cx="586469" cy="364137"/>
       </dsp:txXfrm>
     </dsp:sp>
@@ -11898,7 +12151,7 @@
       </dsp:nvSpPr>
       <dsp:spPr>
         <a:xfrm>
-          <a:off x="7078799" y="2978355"/>
+          <a:off x="7078799" y="2439053"/>
           <a:ext cx="609127" cy="386795"/>
         </a:xfrm>
         <a:prstGeom prst="roundRect">
@@ -11950,7 +12203,7 @@
       </dsp:nvSpPr>
       <dsp:spPr>
         <a:xfrm>
-          <a:off x="7146480" y="3042652"/>
+          <a:off x="7146480" y="2503350"/>
           <a:ext cx="609127" cy="386795"/>
         </a:xfrm>
         <a:prstGeom prst="roundRect">
@@ -12018,7 +12271,7 @@
         </a:p>
       </dsp:txBody>
       <dsp:txXfrm>
-        <a:off x="7157809" y="3053981"/>
+        <a:off x="7157809" y="2514679"/>
         <a:ext cx="586469" cy="364137"/>
       </dsp:txXfrm>
     </dsp:sp>
@@ -12029,7 +12282,7 @@
       </dsp:nvSpPr>
       <dsp:spPr>
         <a:xfrm>
-          <a:off x="6706554" y="3542305"/>
+          <a:off x="6706554" y="3003004"/>
           <a:ext cx="609127" cy="386795"/>
         </a:xfrm>
         <a:prstGeom prst="roundRect">
@@ -12081,7 +12334,7 @@
       </dsp:nvSpPr>
       <dsp:spPr>
         <a:xfrm>
-          <a:off x="6774235" y="3606602"/>
+          <a:off x="6774235" y="3067301"/>
           <a:ext cx="609127" cy="386795"/>
         </a:xfrm>
         <a:prstGeom prst="roundRect">
@@ -12156,7 +12409,7 @@
         </a:p>
       </dsp:txBody>
       <dsp:txXfrm>
-        <a:off x="6785564" y="3617931"/>
+        <a:off x="6785564" y="3078630"/>
         <a:ext cx="586469" cy="364137"/>
       </dsp:txXfrm>
     </dsp:sp>
@@ -12167,7 +12420,7 @@
       </dsp:nvSpPr>
       <dsp:spPr>
         <a:xfrm>
-          <a:off x="7451044" y="3542305"/>
+          <a:off x="7451044" y="3003004"/>
           <a:ext cx="609127" cy="386795"/>
         </a:xfrm>
         <a:prstGeom prst="roundRect">
@@ -12219,7 +12472,7 @@
       </dsp:nvSpPr>
       <dsp:spPr>
         <a:xfrm>
-          <a:off x="7518724" y="3606602"/>
+          <a:off x="7518724" y="3067301"/>
           <a:ext cx="609127" cy="386795"/>
         </a:xfrm>
         <a:prstGeom prst="roundRect">
@@ -12295,7 +12548,7 @@
         </a:p>
       </dsp:txBody>
       <dsp:txXfrm>
-        <a:off x="7530053" y="3617931"/>
+        <a:off x="7530053" y="3078630"/>
         <a:ext cx="586469" cy="364137"/>
       </dsp:txXfrm>
     </dsp:sp>
@@ -12306,7 +12559,7 @@
       </dsp:nvSpPr>
       <dsp:spPr>
         <a:xfrm>
-          <a:off x="8195533" y="2414404"/>
+          <a:off x="8195533" y="1875103"/>
           <a:ext cx="609127" cy="386795"/>
         </a:xfrm>
         <a:prstGeom prst="roundRect">
@@ -12358,7 +12611,7 @@
       </dsp:nvSpPr>
       <dsp:spPr>
         <a:xfrm>
-          <a:off x="8263214" y="2478701"/>
+          <a:off x="8263214" y="1939400"/>
           <a:ext cx="609127" cy="386795"/>
         </a:xfrm>
         <a:prstGeom prst="roundRect">
@@ -12426,7 +12679,7 @@
         </a:p>
       </dsp:txBody>
       <dsp:txXfrm>
-        <a:off x="8274543" y="2490030"/>
+        <a:off x="8274543" y="1950729"/>
         <a:ext cx="586469" cy="364137"/>
       </dsp:txXfrm>
     </dsp:sp>
@@ -12437,7 +12690,7 @@
       </dsp:nvSpPr>
       <dsp:spPr>
         <a:xfrm>
-          <a:off x="7823288" y="2978355"/>
+          <a:off x="7823288" y="2439053"/>
           <a:ext cx="609127" cy="386795"/>
         </a:xfrm>
         <a:prstGeom prst="roundRect">
@@ -12489,7 +12742,7 @@
       </dsp:nvSpPr>
       <dsp:spPr>
         <a:xfrm>
-          <a:off x="7890969" y="3042652"/>
+          <a:off x="7890969" y="2503350"/>
           <a:ext cx="609127" cy="386795"/>
         </a:xfrm>
         <a:prstGeom prst="roundRect">
@@ -12564,7 +12817,7 @@
         </a:p>
       </dsp:txBody>
       <dsp:txXfrm>
-        <a:off x="7902298" y="3053981"/>
+        <a:off x="7902298" y="2514679"/>
         <a:ext cx="586469" cy="364137"/>
       </dsp:txXfrm>
     </dsp:sp>
@@ -12575,7 +12828,7 @@
       </dsp:nvSpPr>
       <dsp:spPr>
         <a:xfrm>
-          <a:off x="8567777" y="2978355"/>
+          <a:off x="8567777" y="2439053"/>
           <a:ext cx="609127" cy="386795"/>
         </a:xfrm>
         <a:prstGeom prst="roundRect">
@@ -12627,7 +12880,7 @@
       </dsp:nvSpPr>
       <dsp:spPr>
         <a:xfrm>
-          <a:off x="8635458" y="3042652"/>
+          <a:off x="8635458" y="2503350"/>
           <a:ext cx="609127" cy="386795"/>
         </a:xfrm>
         <a:prstGeom prst="roundRect">
@@ -12702,7 +12955,7 @@
         </a:p>
       </dsp:txBody>
       <dsp:txXfrm>
-        <a:off x="8646787" y="3053981"/>
+        <a:off x="8646787" y="2514679"/>
         <a:ext cx="586469" cy="364137"/>
       </dsp:txXfrm>
     </dsp:sp>
@@ -12713,7 +12966,7 @@
       </dsp:nvSpPr>
       <dsp:spPr>
         <a:xfrm>
-          <a:off x="9684511" y="2414404"/>
+          <a:off x="9684511" y="1875103"/>
           <a:ext cx="609127" cy="386795"/>
         </a:xfrm>
         <a:prstGeom prst="roundRect">
@@ -12765,7 +13018,7 @@
       </dsp:nvSpPr>
       <dsp:spPr>
         <a:xfrm>
-          <a:off x="9752192" y="2478701"/>
+          <a:off x="9752192" y="1939400"/>
           <a:ext cx="609127" cy="386795"/>
         </a:xfrm>
         <a:prstGeom prst="roundRect">
@@ -12833,7 +13086,7 @@
         </a:p>
       </dsp:txBody>
       <dsp:txXfrm>
-        <a:off x="9763521" y="2490030"/>
+        <a:off x="9763521" y="1950729"/>
         <a:ext cx="586469" cy="364137"/>
       </dsp:txXfrm>
     </dsp:sp>
@@ -12844,7 +13097,7 @@
       </dsp:nvSpPr>
       <dsp:spPr>
         <a:xfrm>
-          <a:off x="9312266" y="2978355"/>
+          <a:off x="9312266" y="2439053"/>
           <a:ext cx="609127" cy="386795"/>
         </a:xfrm>
         <a:prstGeom prst="roundRect">
@@ -12896,7 +13149,7 @@
       </dsp:nvSpPr>
       <dsp:spPr>
         <a:xfrm>
-          <a:off x="9379947" y="3042652"/>
+          <a:off x="9379947" y="2503350"/>
           <a:ext cx="609127" cy="386795"/>
         </a:xfrm>
         <a:prstGeom prst="roundRect">
@@ -12971,7 +13224,7 @@
         </a:p>
       </dsp:txBody>
       <dsp:txXfrm>
-        <a:off x="9391276" y="3053981"/>
+        <a:off x="9391276" y="2514679"/>
         <a:ext cx="586469" cy="364137"/>
       </dsp:txXfrm>
     </dsp:sp>
@@ -12982,7 +13235,7 @@
       </dsp:nvSpPr>
       <dsp:spPr>
         <a:xfrm>
-          <a:off x="10056756" y="2978355"/>
+          <a:off x="10056756" y="2439053"/>
           <a:ext cx="609127" cy="386795"/>
         </a:xfrm>
         <a:prstGeom prst="roundRect">
@@ -13034,7 +13287,7 @@
       </dsp:nvSpPr>
       <dsp:spPr>
         <a:xfrm>
-          <a:off x="10124436" y="3042652"/>
+          <a:off x="10124436" y="2503350"/>
           <a:ext cx="609127" cy="386795"/>
         </a:xfrm>
         <a:prstGeom prst="roundRect">
@@ -13109,7 +13362,7 @@
         </a:p>
       </dsp:txBody>
       <dsp:txXfrm>
-        <a:off x="10135765" y="3053981"/>
+        <a:off x="10135765" y="2514679"/>
         <a:ext cx="586469" cy="364137"/>
       </dsp:txXfrm>
     </dsp:sp>
@@ -13120,7 +13373,7 @@
       </dsp:nvSpPr>
       <dsp:spPr>
         <a:xfrm>
-          <a:off x="11173489" y="1850454"/>
+          <a:off x="11173489" y="1311152"/>
           <a:ext cx="609127" cy="386795"/>
         </a:xfrm>
         <a:prstGeom prst="roundRect">
@@ -13172,7 +13425,7 @@
       </dsp:nvSpPr>
       <dsp:spPr>
         <a:xfrm>
-          <a:off x="11241170" y="1914751"/>
+          <a:off x="11241170" y="1375449"/>
           <a:ext cx="609127" cy="386795"/>
         </a:xfrm>
         <a:prstGeom prst="roundRect">
@@ -13240,7 +13493,7 @@
         </a:p>
       </dsp:txBody>
       <dsp:txXfrm>
-        <a:off x="11252499" y="1926080"/>
+        <a:off x="11252499" y="1386778"/>
         <a:ext cx="586469" cy="364137"/>
       </dsp:txXfrm>
     </dsp:sp>
@@ -13251,7 +13504,7 @@
       </dsp:nvSpPr>
       <dsp:spPr>
         <a:xfrm>
-          <a:off x="10429000" y="2414404"/>
+          <a:off x="10429000" y="1875103"/>
           <a:ext cx="609127" cy="386795"/>
         </a:xfrm>
         <a:prstGeom prst="roundRect">
@@ -13303,7 +13556,7 @@
       </dsp:nvSpPr>
       <dsp:spPr>
         <a:xfrm>
-          <a:off x="10496681" y="2478701"/>
+          <a:off x="10496681" y="1939400"/>
           <a:ext cx="609127" cy="386795"/>
         </a:xfrm>
         <a:prstGeom prst="roundRect">
@@ -13378,7 +13631,7 @@
         </a:p>
       </dsp:txBody>
       <dsp:txXfrm>
-        <a:off x="10508010" y="2490030"/>
+        <a:off x="10508010" y="1950729"/>
         <a:ext cx="586469" cy="364137"/>
       </dsp:txXfrm>
     </dsp:sp>
@@ -13389,7 +13642,7 @@
       </dsp:nvSpPr>
       <dsp:spPr>
         <a:xfrm>
-          <a:off x="11173489" y="2414404"/>
+          <a:off x="11173489" y="1875103"/>
           <a:ext cx="609127" cy="386795"/>
         </a:xfrm>
         <a:prstGeom prst="roundRect">
@@ -13441,7 +13694,7 @@
       </dsp:nvSpPr>
       <dsp:spPr>
         <a:xfrm>
-          <a:off x="11241170" y="2478701"/>
+          <a:off x="11241170" y="1939400"/>
           <a:ext cx="609127" cy="386795"/>
         </a:xfrm>
         <a:prstGeom prst="roundRect">
@@ -13516,7 +13769,7 @@
         </a:p>
       </dsp:txBody>
       <dsp:txXfrm>
-        <a:off x="11252499" y="2490030"/>
+        <a:off x="11252499" y="1950729"/>
         <a:ext cx="586469" cy="364137"/>
       </dsp:txXfrm>
     </dsp:sp>
@@ -13527,7 +13780,7 @@
       </dsp:nvSpPr>
       <dsp:spPr>
         <a:xfrm>
-          <a:off x="11917978" y="2414404"/>
+          <a:off x="11917978" y="1875103"/>
           <a:ext cx="609127" cy="386795"/>
         </a:xfrm>
         <a:prstGeom prst="roundRect">
@@ -13579,7 +13832,7 @@
       </dsp:nvSpPr>
       <dsp:spPr>
         <a:xfrm>
-          <a:off x="11985659" y="2478701"/>
+          <a:off x="11985659" y="1939400"/>
           <a:ext cx="609127" cy="386795"/>
         </a:xfrm>
         <a:prstGeom prst="roundRect">
@@ -13654,7 +13907,7 @@
         </a:p>
       </dsp:txBody>
       <dsp:txXfrm>
-        <a:off x="11996988" y="2490030"/>
+        <a:off x="11996988" y="1950729"/>
         <a:ext cx="586469" cy="364137"/>
       </dsp:txXfrm>
     </dsp:sp>

</xml_diff>

<commit_message>
modelo de tarefas criar plano
</commit_message>
<xml_diff>
--- a/modelo-tarefas/pt-criar_plano.docx
+++ b/modelo-tarefas/pt-criar_plano.docx
@@ -84,7 +84,7 @@
           <w:szCs w:val="36"/>
         </w:rPr>
         <w:drawing>
-          <wp:inline distT="0" distB="0" distL="0" distR="0">
+          <wp:inline distT="0" distB="0" distL="0" distR="0" wp14:anchorId="430F9F27" wp14:editId="495963D9">
             <wp:extent cx="12600940" cy="3637349"/>
             <wp:effectExtent l="0" t="0" r="10160" b="0"/>
             <wp:docPr id="1" name="Diagrama 1"/>
@@ -97,6 +97,113 @@
           </wp:inline>
         </w:drawing>
       </w:r>
+    </w:p>
+    <w:p>
+      <w:pPr>
+        <w:rPr>
+          <w:b/>
+          <w:bCs/>
+          <w:sz w:val="28"/>
+          <w:szCs w:val="28"/>
+        </w:rPr>
+      </w:pPr>
+      <w:r>
+        <w:rPr>
+          <w:b/>
+          <w:bCs/>
+          <w:sz w:val="28"/>
+          <w:szCs w:val="28"/>
+        </w:rPr>
+        <w:t xml:space="preserve">Legenda/Notação: </w:t>
+      </w:r>
+    </w:p>
+    <w:p>
+      <w:pPr>
+        <w:rPr>
+          <w:sz w:val="28"/>
+          <w:szCs w:val="28"/>
+        </w:rPr>
+      </w:pPr>
+      <w:r>
+        <w:rPr>
+          <w:b/>
+          <w:bCs/>
+          <w:sz w:val="28"/>
+          <w:szCs w:val="28"/>
+        </w:rPr>
+        <w:tab/>
+      </w:r>
+      <w:proofErr w:type="gramStart"/>
+      <w:r>
+        <w:rPr>
+          <w:sz w:val="28"/>
+          <w:szCs w:val="28"/>
+        </w:rPr>
+        <w:t xml:space="preserve">[ </w:t>
+      </w:r>
+      <w:proofErr w:type="spellStart"/>
+      <w:r>
+        <w:rPr>
+          <w:sz w:val="28"/>
+          <w:szCs w:val="28"/>
+        </w:rPr>
+        <w:t>actor</w:t>
+      </w:r>
+      <w:proofErr w:type="spellEnd"/>
+      <w:proofErr w:type="gramEnd"/>
+      <w:r>
+        <w:rPr>
+          <w:sz w:val="28"/>
+          <w:szCs w:val="28"/>
+        </w:rPr>
+        <w:t xml:space="preserve"> ]</w:t>
+      </w:r>
+    </w:p>
+    <w:p>
+      <w:pPr>
+        <w:rPr>
+          <w:sz w:val="28"/>
+          <w:szCs w:val="28"/>
+          <w:lang w:val="en-US"/>
+        </w:rPr>
+      </w:pPr>
+      <w:r>
+        <w:rPr>
+          <w:sz w:val="28"/>
+          <w:szCs w:val="28"/>
+        </w:rPr>
+        <w:tab/>
+      </w:r>
+      <w:r>
+        <w:rPr>
+          <w:sz w:val="28"/>
+          <w:szCs w:val="28"/>
+          <w:lang w:val="en-US"/>
+        </w:rPr>
+        <w:t>Actor = PT = Personal Trainer &amp; S = Sistema</w:t>
+      </w:r>
+    </w:p>
+    <w:p>
+      <w:pPr>
+        <w:rPr>
+          <w:b/>
+          <w:bCs/>
+          <w:sz w:val="28"/>
+          <w:szCs w:val="28"/>
+          <w:lang w:val="en-US"/>
+        </w:rPr>
+      </w:pPr>
+    </w:p>
+    <w:p>
+      <w:pPr>
+        <w:rPr>
+          <w:b/>
+          <w:bCs/>
+          <w:sz w:val="28"/>
+          <w:szCs w:val="28"/>
+          <w:lang w:val="en-US"/>
+        </w:rPr>
+      </w:pPr>
     </w:p>
     <w:p>
       <w:pPr>
@@ -663,6 +770,7 @@
           <w:sz w:val="28"/>
           <w:szCs w:val="28"/>
         </w:rPr>
+        <w:lastRenderedPageBreak/>
         <w:t>Plano 7.3.3.</w:t>
       </w:r>
       <w:r>
@@ -3989,10 +4097,24 @@
     <dgm:pt modelId="{E5F0378D-388D-A749-BC57-65F579E4A4E5}" type="parTrans" cxnId="{DE9ADE47-04C7-B34A-B73D-98645E3D429B}">
       <dgm:prSet/>
       <dgm:spPr/>
+      <dgm:t>
+        <a:bodyPr/>
+        <a:lstStyle/>
+        <a:p>
+          <a:endParaRPr lang="en-GB"/>
+        </a:p>
+      </dgm:t>
     </dgm:pt>
     <dgm:pt modelId="{454E19AF-5AF0-0040-8EF0-0936868745CB}" type="sibTrans" cxnId="{DE9ADE47-04C7-B34A-B73D-98645E3D429B}">
       <dgm:prSet/>
       <dgm:spPr/>
+      <dgm:t>
+        <a:bodyPr/>
+        <a:lstStyle/>
+        <a:p>
+          <a:endParaRPr lang="en-GB"/>
+        </a:p>
+      </dgm:t>
     </dgm:pt>
     <dgm:pt modelId="{9AC6170F-7BF7-FB4D-8EC2-76FB7AC86BD0}" type="pres">
       <dgm:prSet presAssocID="{6F57740E-0225-374C-8FF8-9D552BB518A9}" presName="hierChild1" presStyleCnt="0">

</xml_diff>